<commit_message>
updated assumptions and instructions doc
</commit_message>
<xml_diff>
--- a/Assumptions and Instructions.docx
+++ b/Assumptions and Instructions.docx
@@ -448,52 +448,159 @@
           <w:sz w:val="22"/>
           <w:shd w:fill="auto" w:val="clear"/>
         </w:rPr>
-        <w:t xml:space="preserve"> in the command line for both project folders. </w:t>
-      </w:r>
-    </w:p>
-    <w:p>
-      <w:pPr>
-        <w:spacing w:before="0" w:after="200" w:line="276"/>
-        <w:ind w:right="0" w:left="0" w:firstLine="0"/>
-        <w:jc w:val="left"/>
-        <w:rPr>
-          <w:rFonts w:ascii="Calibri" w:hAnsi="Calibri" w:cs="Calibri" w:eastAsia="Calibri"/>
-          <w:color w:val="auto"/>
-          <w:spacing w:val="0"/>
-          <w:position w:val="0"/>
-          <w:sz w:val="22"/>
-          <w:shd w:fill="auto" w:val="clear"/>
-        </w:rPr>
-      </w:pPr>
-      <w:r>
-        <w:rPr>
-          <w:rFonts w:ascii="Calibri" w:hAnsi="Calibri" w:cs="Calibri" w:eastAsia="Calibri"/>
-          <w:color w:val="auto"/>
-          <w:spacing w:val="0"/>
-          <w:position w:val="0"/>
-          <w:sz w:val="22"/>
-          <w:shd w:fill="auto" w:val="clear"/>
-        </w:rPr>
-        <w:t xml:space="preserve">- Inside userGeneratorAPI/.env, make sure to set</w:t>
-      </w:r>
-    </w:p>
-    <w:p>
-      <w:pPr>
-        <w:spacing w:before="0" w:after="200" w:line="276"/>
-        <w:ind w:right="0" w:left="0" w:firstLine="0"/>
-        <w:jc w:val="left"/>
-        <w:rPr>
-          <w:rFonts w:ascii="Calibri" w:hAnsi="Calibri" w:cs="Calibri" w:eastAsia="Calibri"/>
-          <w:color w:val="auto"/>
-          <w:spacing w:val="0"/>
-          <w:position w:val="0"/>
-          <w:sz w:val="22"/>
-          <w:shd w:fill="auto" w:val="clear"/>
-        </w:rPr>
-      </w:pPr>
-      <w:r>
-        <w:rPr>
-          <w:rFonts w:ascii="Calibri" w:hAnsi="Calibri" w:cs="Calibri" w:eastAsia="Calibri"/>
+        <w:t xml:space="preserve"> in the command line for both project folders. userGeneratorAPI also require 'composer' which can be installed by running </w:t>
+      </w:r>
+      <w:r>
+        <w:rPr>
+          <w:rFonts w:ascii="Calibri" w:hAnsi="Calibri" w:cs="Calibri" w:eastAsia="Calibri"/>
+          <w:b/>
+          <w:color w:val="auto"/>
+          <w:spacing w:val="0"/>
+          <w:position w:val="0"/>
+          <w:sz w:val="22"/>
+          <w:shd w:fill="auto" w:val="clear"/>
+        </w:rPr>
+        <w:t xml:space="preserve">'composer install'. </w:t>
+      </w:r>
+      <w:r>
+        <w:rPr>
+          <w:rFonts w:ascii="Calibri" w:hAnsi="Calibri" w:cs="Calibri" w:eastAsia="Calibri"/>
+          <w:color w:val="auto"/>
+          <w:spacing w:val="0"/>
+          <w:position w:val="0"/>
+          <w:sz w:val="22"/>
+          <w:shd w:fill="auto" w:val="clear"/>
+        </w:rPr>
+        <w:t xml:space="preserve">(Note that composer require php version 5.3.2+ to be installed. see -&gt; </w:t>
+      </w:r>
+      <w:hyperlink xmlns:r="http://schemas.openxmlformats.org/officeDocument/2006/relationships" r:id="docRId4">
+        <w:r>
+          <w:rPr>
+            <w:rFonts w:ascii="Calibri" w:hAnsi="Calibri" w:cs="Calibri" w:eastAsia="Calibri"/>
+            <w:color w:val="0000FF"/>
+            <w:spacing w:val="0"/>
+            <w:position w:val="0"/>
+            <w:sz w:val="22"/>
+            <w:u w:val="single"/>
+            <w:shd w:fill="auto" w:val="clear"/>
+          </w:rPr>
+          <w:t xml:space="preserve">https://getcomposer.org/doc/00-intro.md#dependency-management</w:t>
+        </w:r>
+      </w:hyperlink>
+      <w:r>
+        <w:rPr>
+          <w:rFonts w:ascii="Calibri" w:hAnsi="Calibri" w:cs="Calibri" w:eastAsia="Calibri"/>
+          <w:color w:val="auto"/>
+          <w:spacing w:val="0"/>
+          <w:position w:val="0"/>
+          <w:sz w:val="22"/>
+          <w:shd w:fill="auto" w:val="clear"/>
+        </w:rPr>
+        <w:t xml:space="preserve">).</w:t>
+      </w:r>
+      <w:r>
+        <w:rPr>
+          <w:rFonts w:ascii="Calibri" w:hAnsi="Calibri" w:cs="Calibri" w:eastAsia="Calibri"/>
+          <w:b/>
+          <w:color w:val="auto"/>
+          <w:spacing w:val="0"/>
+          <w:position w:val="0"/>
+          <w:sz w:val="22"/>
+          <w:shd w:fill="auto" w:val="clear"/>
+        </w:rPr>
+        <w:t xml:space="preserve"> </w:t>
+      </w:r>
+    </w:p>
+    <w:p>
+      <w:pPr>
+        <w:spacing w:before="0" w:after="200" w:line="276"/>
+        <w:ind w:right="0" w:left="0" w:firstLine="0"/>
+        <w:jc w:val="left"/>
+        <w:rPr>
+          <w:rFonts w:ascii="Calibri" w:hAnsi="Calibri" w:cs="Calibri" w:eastAsia="Calibri"/>
+          <w:color w:val="auto"/>
+          <w:spacing w:val="0"/>
+          <w:position w:val="0"/>
+          <w:sz w:val="22"/>
+          <w:shd w:fill="auto" w:val="clear"/>
+        </w:rPr>
+      </w:pPr>
+      <w:r>
+        <w:rPr>
+          <w:rFonts w:ascii="Calibri" w:hAnsi="Calibri" w:cs="Calibri" w:eastAsia="Calibri"/>
+          <w:color w:val="auto"/>
+          <w:spacing w:val="0"/>
+          <w:position w:val="0"/>
+          <w:sz w:val="22"/>
+          <w:shd w:fill="auto" w:val="clear"/>
+        </w:rPr>
+        <w:t xml:space="preserve">- Rename </w:t>
+      </w:r>
+      <w:r>
+        <w:rPr>
+          <w:rFonts w:ascii="Calibri" w:hAnsi="Calibri" w:cs="Calibri" w:eastAsia="Calibri"/>
+          <w:b/>
+          <w:color w:val="auto"/>
+          <w:spacing w:val="0"/>
+          <w:position w:val="0"/>
+          <w:sz w:val="22"/>
+          <w:shd w:fill="auto" w:val="clear"/>
+        </w:rPr>
+        <w:t xml:space="preserve">userGeneratorAPI/.env.example </w:t>
+      </w:r>
+      <w:r>
+        <w:rPr>
+          <w:rFonts w:ascii="Calibri" w:hAnsi="Calibri" w:cs="Calibri" w:eastAsia="Calibri"/>
+          <w:color w:val="auto"/>
+          <w:spacing w:val="0"/>
+          <w:position w:val="0"/>
+          <w:sz w:val="22"/>
+          <w:shd w:fill="auto" w:val="clear"/>
+        </w:rPr>
+        <w:t xml:space="preserve">to </w:t>
+      </w:r>
+      <w:r>
+        <w:rPr>
+          <w:rFonts w:ascii="Calibri" w:hAnsi="Calibri" w:cs="Calibri" w:eastAsia="Calibri"/>
+          <w:b/>
+          <w:color w:val="auto"/>
+          <w:spacing w:val="0"/>
+          <w:position w:val="0"/>
+          <w:sz w:val="22"/>
+          <w:shd w:fill="auto" w:val="clear"/>
+        </w:rPr>
+        <w:t xml:space="preserve">userGeneratorAPI/.env </w:t>
+      </w:r>
+      <w:r>
+        <w:rPr>
+          <w:rFonts w:ascii="Calibri" w:hAnsi="Calibri" w:cs="Calibri" w:eastAsia="Calibri"/>
+          <w:color w:val="auto"/>
+          <w:spacing w:val="0"/>
+          <w:position w:val="0"/>
+          <w:sz w:val="22"/>
+          <w:shd w:fill="auto" w:val="clear"/>
+        </w:rPr>
+        <w:t xml:space="preserve">and make sure to set</w:t>
+      </w:r>
+    </w:p>
+    <w:p>
+      <w:pPr>
+        <w:spacing w:before="0" w:after="200" w:line="276"/>
+        <w:ind w:right="0" w:left="0" w:firstLine="0"/>
+        <w:jc w:val="left"/>
+        <w:rPr>
+          <w:rFonts w:ascii="Calibri" w:hAnsi="Calibri" w:cs="Calibri" w:eastAsia="Calibri"/>
+          <w:color w:val="auto"/>
+          <w:spacing w:val="0"/>
+          <w:position w:val="0"/>
+          <w:sz w:val="22"/>
+          <w:shd w:fill="auto" w:val="clear"/>
+        </w:rPr>
+      </w:pPr>
+      <w:r>
+        <w:rPr>
+          <w:rFonts w:ascii="Calibri" w:hAnsi="Calibri" w:cs="Calibri" w:eastAsia="Calibri"/>
+          <w:b/>
           <w:color w:val="auto"/>
           <w:spacing w:val="0"/>
           <w:position w:val="0"/>
@@ -598,7 +705,7 @@
           <w:sz w:val="22"/>
           <w:shd w:fill="auto" w:val="clear"/>
         </w:rPr>
-        <w:t xml:space="preserve">in the command line while in its directory. The command line should show the links to their front-end in both cases.</w:t>
+        <w:t xml:space="preserve">in the command line while in its directory. The command line should show any relevant front-end links.</w:t>
       </w:r>
     </w:p>
     <w:p>

</xml_diff>